<commit_message>
Edited Stroop Effect Report file
Revised stroop effect report word file, converted it pdf and added it as
s"troop effect report new "
</commit_message>
<xml_diff>
--- a/Stroop Effect Report.docx
+++ b/Stroop Effect Report.docx
@@ -987,6 +987,84 @@
         </w:rPr>
         <w:tab/>
       </w:r>
+    </w:p>
+    <w:p>
+      <w:pPr>
+        <w:spacing w:after="0" w:line="240" w:lineRule="auto"/>
+        <w:ind w:left="720"/>
+        <w:textAlignment w:val="baseline"/>
+        <w:rPr>
+          <w:rFonts w:ascii="Arial" w:eastAsia="Times New Roman" w:hAnsi="Arial" w:cs="Arial"/>
+          <w:color w:val="000000"/>
+          <w:lang w:eastAsia="en-IN"/>
+        </w:rPr>
+      </w:pPr>
+    </w:p>
+    <w:p>
+      <w:pPr>
+        <w:spacing w:after="0" w:line="240" w:lineRule="auto"/>
+        <w:ind w:left="720"/>
+        <w:textAlignment w:val="baseline"/>
+        <w:rPr>
+          <w:rFonts w:ascii="Arial" w:eastAsia="Times New Roman" w:hAnsi="Arial" w:cs="Arial"/>
+          <w:color w:val="000000"/>
+          <w:lang w:eastAsia="en-IN"/>
+        </w:rPr>
+      </w:pPr>
+      <w:r>
+        <w:rPr>
+          <w:rFonts w:ascii="Arial" w:eastAsia="Times New Roman" w:hAnsi="Arial" w:cs="Arial"/>
+          <w:color w:val="000000"/>
+          <w:lang w:eastAsia="en-IN"/>
+        </w:rPr>
+        <w:t xml:space="preserve">[NOTE :-  </w:t>
+      </w:r>
+      <w:r>
+        <w:rPr>
+          <w:rFonts w:ascii="Arial" w:eastAsia="Times New Roman" w:hAnsi="Arial" w:cs="Arial"/>
+          <w:b/>
+          <w:color w:val="000000"/>
+          <w:lang w:eastAsia="en-IN"/>
+        </w:rPr>
+        <w:t>µ</w:t>
+      </w:r>
+      <w:r>
+        <w:rPr>
+          <w:rFonts w:ascii="Arial" w:eastAsia="Times New Roman" w:hAnsi="Arial" w:cs="Arial"/>
+          <w:color w:val="000000"/>
+          <w:lang w:eastAsia="en-IN"/>
+        </w:rPr>
+        <w:t xml:space="preserve"> indicates the </w:t>
+      </w:r>
+      <w:r>
+        <w:rPr>
+          <w:rFonts w:ascii="Arial" w:eastAsia="Times New Roman" w:hAnsi="Arial" w:cs="Arial"/>
+          <w:b/>
+          <w:color w:val="000000"/>
+          <w:lang w:eastAsia="en-IN"/>
+        </w:rPr>
+        <w:t>mean response time</w:t>
+      </w:r>
+      <w:r>
+        <w:rPr>
+          <w:rFonts w:ascii="Arial" w:eastAsia="Times New Roman" w:hAnsi="Arial" w:cs="Arial"/>
+          <w:color w:val="000000"/>
+          <w:lang w:eastAsia="en-IN"/>
+        </w:rPr>
+        <w:t xml:space="preserve"> of the population]</w:t>
+      </w:r>
+    </w:p>
+    <w:p>
+      <w:pPr>
+        <w:spacing w:after="0" w:line="240" w:lineRule="auto"/>
+        <w:ind w:left="720"/>
+        <w:textAlignment w:val="baseline"/>
+        <w:rPr>
+          <w:rFonts w:ascii="Arial" w:eastAsia="Times New Roman" w:hAnsi="Arial" w:cs="Arial"/>
+          <w:color w:val="000000"/>
+          <w:lang w:eastAsia="en-IN"/>
+        </w:rPr>
+      </w:pPr>
       <w:r>
         <w:rPr>
           <w:rFonts w:ascii="Arial" w:eastAsia="Times New Roman" w:hAnsi="Arial" w:cs="Arial"/>
@@ -1036,10 +1114,39 @@
         <w:t xml:space="preserve"> a</w:t>
       </w:r>
       <w:r>
+        <w:t xml:space="preserve"> </w:t>
+      </w:r>
+      <w:r>
+        <w:rPr>
+          <w:b/>
+        </w:rPr>
+        <w:t>dependent sample, one-tailed</w:t>
+      </w:r>
+      <w:r>
+        <w:rPr>
+          <w:b/>
+        </w:rPr>
         <w:t xml:space="preserve"> t-Test</w:t>
       </w:r>
       <w:r>
-        <w:t xml:space="preserve"> on the samples</w:t>
+        <w:t xml:space="preserve"> </w:t>
+      </w:r>
+      <w:r>
+        <w:t xml:space="preserve">with p-value at 0.05 </w:t>
+      </w:r>
+      <w:r>
+        <w:t>on the samples</w:t>
+      </w:r>
+      <w:r>
+        <w:t xml:space="preserve"> to detect the changes between </w:t>
+      </w:r>
+      <w:proofErr w:type="spellStart"/>
+      <w:r>
+        <w:t>the</w:t>
+      </w:r>
+      <w:proofErr w:type="spellEnd"/>
+      <w:r>
+        <w:t xml:space="preserve"> means</w:t>
       </w:r>
       <w:r>
         <w:t>, B</w:t>
@@ -1072,26 +1179,66 @@
     <w:p>
       <w:r>
         <w:tab/>
-        <w:t>2) We hav</w:t>
-      </w:r>
-      <w:r>
-        <w:t>e one sample</w:t>
-      </w:r>
-      <w:r>
-        <w:t xml:space="preserve">  </w:t>
-      </w:r>
-      <w:r>
-        <w:t xml:space="preserve">undergone two different tests. Thus, having two different sample </w:t>
-      </w:r>
-      <w:r>
-        <w:tab/>
-        <w:t xml:space="preserve">     data.</w:t>
-      </w:r>
-    </w:p>
-    <w:p>
-      <w:r>
-        <w:tab/>
-        <w:t xml:space="preserve">3)  </w:t>
+        <w:t xml:space="preserve">2) </w:t>
+      </w:r>
+      <w:r>
+        <w:t xml:space="preserve">All participants undergo all treatments (i.e. congruent and Incongruent tests). With the </w:t>
+      </w:r>
+      <w:r>
+        <w:tab/>
+        <w:t xml:space="preserve">    same dependent variable measured.</w:t>
+      </w:r>
+    </w:p>
+    <w:p>
+      <w:r>
+        <w:tab/>
+      </w:r>
+      <w:r>
+        <w:tab/>
+      </w:r>
+      <w:r>
+        <w:tab/>
+      </w:r>
+      <w:r>
+        <w:rPr>
+          <w:noProof/>
+          <w:lang w:eastAsia="en-IN"/>
+        </w:rPr>
+        <w:drawing>
+          <wp:inline distT="0" distB="0" distL="0" distR="0">
+            <wp:extent cx="3711000" cy="2752177"/>
+            <wp:effectExtent l="19050" t="0" r="3750" b="0"/>
+            <wp:docPr id="2" name="Picture 1" descr="dependent-t-test-1-small.png"/>
+            <wp:cNvGraphicFramePr>
+              <a:graphicFrameLocks xmlns:a="http://schemas.openxmlformats.org/drawingml/2006/main" noChangeAspect="1"/>
+            </wp:cNvGraphicFramePr>
+            <a:graphic xmlns:a="http://schemas.openxmlformats.org/drawingml/2006/main">
+              <a:graphicData uri="http://schemas.openxmlformats.org/drawingml/2006/picture">
+                <pic:pic xmlns:pic="http://schemas.openxmlformats.org/drawingml/2006/picture">
+                  <pic:nvPicPr>
+                    <pic:cNvPr id="0" name="dependent-t-test-1-small.png"/>
+                    <pic:cNvPicPr/>
+                  </pic:nvPicPr>
+                  <pic:blipFill>
+                    <a:blip r:embed="rId5" cstate="print"/>
+                    <a:stretch>
+                      <a:fillRect/>
+                    </a:stretch>
+                  </pic:blipFill>
+                  <pic:spPr>
+                    <a:xfrm>
+                      <a:off x="0" y="0"/>
+                      <a:ext cx="3711809" cy="2752777"/>
+                    </a:xfrm>
+                    <a:prstGeom prst="rect">
+                      <a:avLst/>
+                    </a:prstGeom>
+                  </pic:spPr>
+                </pic:pic>
+              </a:graphicData>
+            </a:graphic>
+          </wp:inline>
+        </w:drawing>
       </w:r>
     </w:p>
     <w:p>
@@ -1111,6 +1258,7 @@
         </w:rPr>
       </w:pPr>
       <w:r>
+        <w:lastRenderedPageBreak/>
         <w:tab/>
       </w:r>
       <w:r>
@@ -1506,7 +1654,7 @@
                     </pic:cNvPicPr>
                   </pic:nvPicPr>
                   <pic:blipFill>
-                    <a:blip r:embed="rId5" cstate="print"/>
+                    <a:blip r:embed="rId6" cstate="print"/>
                     <a:srcRect/>
                     <a:stretch>
                       <a:fillRect/>
@@ -1618,6 +1766,7 @@
         <w:ind w:left="360"/>
       </w:pPr>
       <w:r>
+        <w:lastRenderedPageBreak/>
         <w:t>Clearl</w:t>
       </w:r>
       <w:r>
@@ -1655,7 +1804,6 @@
           <w:noProof/>
           <w:lang w:eastAsia="en-IN"/>
         </w:rPr>
-        <w:lastRenderedPageBreak/>
         <w:drawing>
           <wp:inline distT="0" distB="0" distL="0" distR="0">
             <wp:extent cx="5715000" cy="3533775"/>
@@ -1674,7 +1822,7 @@
                     </pic:cNvPicPr>
                   </pic:nvPicPr>
                   <pic:blipFill>
-                    <a:blip r:embed="rId6" cstate="print"/>
+                    <a:blip r:embed="rId7" cstate="print"/>
                     <a:srcRect/>
                     <a:stretch>
                       <a:fillRect/>
@@ -2396,6 +2544,7 @@
         <w:ind w:left="360"/>
       </w:pPr>
       <w:r>
+        <w:lastRenderedPageBreak/>
         <w:t xml:space="preserve">Hence, it can be observed that it takes more time to finish In-Congruent tests compared to Congruent tests in </w:t>
       </w:r>
       <w:proofErr w:type="spellStart"/>

</xml_diff>